<commit_message>
Added Flow sensor Data sheet
</commit_message>
<xml_diff>
--- a/Updating_Doc/Door_Control_logic_05.docx
+++ b/Updating_Doc/Door_Control_logic_05.docx
@@ -10,22 +10,15 @@
           <w:sz w:val="40"/>
         </w:rPr>
       </w:pPr>
-      <w:proofErr w:type="spellStart"/>
       <w:r>
         <w:rPr>
           <w:b/>
           <w:sz w:val="40"/>
         </w:rPr>
-        <w:t>Door_Controlling</w:t>
-      </w:r>
-      <w:proofErr w:type="spellEnd"/>
-      <w:r>
-        <w:rPr>
-          <w:b/>
-          <w:sz w:val="40"/>
-        </w:rPr>
-        <w:t xml:space="preserve"> Logic</w:t>
-      </w:r>
+        <w:t>Door_Controlling Logic</w:t>
+      </w:r>
+      <w:bookmarkStart w:id="0" w:name="_GoBack"/>
+      <w:bookmarkEnd w:id="0"/>
     </w:p>
     <w:p>
       <w:pPr>
@@ -48,8 +41,6 @@
       <w:r>
         <w:t xml:space="preserve"> (Like Opened or </w:t>
       </w:r>
-      <w:bookmarkStart w:id="0" w:name="_GoBack"/>
-      <w:bookmarkEnd w:id="0"/>
       <w:r>
         <w:t>closed</w:t>
       </w:r>
@@ -171,11 +162,9 @@
       <w:pPr>
         <w:spacing w:line="360" w:lineRule="auto"/>
       </w:pPr>
-      <w:proofErr w:type="spellStart"/>
       <w:r>
         <w:t>Is_Door_ClosedFlag</w:t>
       </w:r>
-      <w:proofErr w:type="spellEnd"/>
       <w:r>
         <w:t xml:space="preserve"> </w:t>
       </w:r>
@@ -198,72 +187,20 @@
       <w:pPr>
         <w:spacing w:line="360" w:lineRule="auto"/>
       </w:pPr>
-      <w:proofErr w:type="spellStart"/>
       <w:r>
         <w:lastRenderedPageBreak/>
         <w:t>ENUM_</w:t>
       </w:r>
       <w:r>
-        <w:t>Variables</w:t>
-      </w:r>
-      <w:proofErr w:type="spellEnd"/>
-      <w:r>
-        <w:t>:</w:t>
-      </w:r>
-    </w:p>
-    <w:p>
-      <w:pPr>
-        <w:spacing w:line="360" w:lineRule="auto"/>
-      </w:pPr>
-      <w:proofErr w:type="spellStart"/>
-      <w:proofErr w:type="gramStart"/>
-      <w:r>
-        <w:t>prevFanMotorControl</w:t>
-      </w:r>
-      <w:proofErr w:type="spellEnd"/>
-      <w:proofErr w:type="gramEnd"/>
-      <w:r>
-        <w:t xml:space="preserve">, </w:t>
-      </w:r>
-      <w:proofErr w:type="spellStart"/>
-      <w:r>
-        <w:t>prevDrainValveStatus</w:t>
-      </w:r>
-      <w:proofErr w:type="spellEnd"/>
-      <w:r>
-        <w:t xml:space="preserve">, </w:t>
-      </w:r>
-      <w:proofErr w:type="spellStart"/>
-      <w:r>
-        <w:t>prevHeaterControl</w:t>
-      </w:r>
-      <w:proofErr w:type="spellEnd"/>
-      <w:r>
-        <w:t xml:space="preserve">, </w:t>
-      </w:r>
-      <w:proofErr w:type="spellStart"/>
-      <w:r>
-        <w:t>prevStControl</w:t>
-      </w:r>
-      <w:proofErr w:type="spellEnd"/>
-      <w:r>
-        <w:t xml:space="preserve">, </w:t>
-      </w:r>
-      <w:proofErr w:type="spellStart"/>
-      <w:r>
-        <w:t>prevDrainValveControlState</w:t>
-      </w:r>
-      <w:proofErr w:type="spellEnd"/>
-      <w:r>
-        <w:t xml:space="preserve">, </w:t>
-      </w:r>
-      <w:proofErr w:type="spellStart"/>
-      <w:r>
-        <w:t>prevFanMotorRunningStatus</w:t>
-      </w:r>
-      <w:proofErr w:type="spellEnd"/>
-      <w:r>
-        <w:t xml:space="preserve"> </w:t>
+        <w:t>Variables:</w:t>
+      </w:r>
+    </w:p>
+    <w:p>
+      <w:pPr>
+        <w:spacing w:line="360" w:lineRule="auto"/>
+      </w:pPr>
+      <w:r>
+        <w:t xml:space="preserve">prevFanMotorControl, prevDrainValveStatus, prevHeaterControl, prevStControl, prevDrainValveControlState, prevFanMotorRunningStatus </w:t>
       </w:r>
       <w:r>
         <w:sym w:font="Wingdings" w:char="F0E0"/>
@@ -364,21 +301,8 @@
       <w:r>
         <w:t xml:space="preserve"> </w:t>
       </w:r>
-      <w:proofErr w:type="spellStart"/>
-      <w:r>
-        <w:t>doorStatus</w:t>
-      </w:r>
-      <w:proofErr w:type="spellEnd"/>
-      <w:r>
-        <w:t xml:space="preserve"> is set to </w:t>
-      </w:r>
-      <w:proofErr w:type="spellStart"/>
-      <w:r>
-        <w:t>E_doorClosed</w:t>
-      </w:r>
-      <w:proofErr w:type="spellEnd"/>
-      <w:r>
-        <w:t>.</w:t>
+      <w:r>
+        <w:t>doorStatus is set to E_doorClosed.</w:t>
       </w:r>
     </w:p>
     <w:p>
@@ -444,23 +368,10 @@
         <w:t>If Is_Door_ClosedFlag is FALSE, it mean</w:t>
       </w:r>
       <w:r>
-        <w:t xml:space="preserve">s the door is open. In this state </w:t>
-      </w:r>
-      <w:proofErr w:type="spellStart"/>
-      <w:r>
-        <w:t>doorStatus</w:t>
-      </w:r>
-      <w:proofErr w:type="spellEnd"/>
-      <w:r>
-        <w:t xml:space="preserve"> is set to </w:t>
-      </w:r>
-      <w:proofErr w:type="spellStart"/>
-      <w:r>
-        <w:t>E_doorOpen</w:t>
-      </w:r>
-      <w:proofErr w:type="spellEnd"/>
-      <w:r>
-        <w:t>.</w:t>
+        <w:t xml:space="preserve">s the door is open. In this state doorStatus is set to </w:t>
+      </w:r>
+      <w:r>
+        <w:t>E_doorOpen.</w:t>
       </w:r>
     </w:p>
     <w:p>
@@ -486,15 +397,7 @@
         <w:spacing w:line="360" w:lineRule="auto"/>
       </w:pPr>
       <w:r>
-        <w:t xml:space="preserve">A check for OpenRequest is performed, and if it's FALSE and the ovenPauseControl is FALSE, it calls the </w:t>
-      </w:r>
-      <w:proofErr w:type="spellStart"/>
-      <w:r>
-        <w:t>doorPauseControl</w:t>
-      </w:r>
-      <w:proofErr w:type="spellEnd"/>
-      <w:r>
-        <w:t xml:space="preserve"> function.</w:t>
+        <w:t>A check for OpenRequest is performed, and if it's FALSE and the ovenPauseControl is FALSE, it calls the doorPauseControl function.</w:t>
       </w:r>
     </w:p>
     <w:p>
@@ -598,31 +501,7 @@
         <w:spacing w:line="360" w:lineRule="auto"/>
       </w:pPr>
       <w:r>
-        <w:t xml:space="preserve">It updates </w:t>
-      </w:r>
-      <w:proofErr w:type="spellStart"/>
-      <w:r>
-        <w:t>MachineStatus</w:t>
-      </w:r>
-      <w:proofErr w:type="spellEnd"/>
-      <w:r>
-        <w:t>-&gt;</w:t>
-      </w:r>
-      <w:proofErr w:type="spellStart"/>
-      <w:r>
-        <w:t>MachineStaus</w:t>
-      </w:r>
-      <w:proofErr w:type="spellEnd"/>
-      <w:r>
-        <w:t xml:space="preserve"> to </w:t>
-      </w:r>
-      <w:proofErr w:type="spellStart"/>
-      <w:r>
-        <w:t>MS_cookingPaused</w:t>
-      </w:r>
-      <w:proofErr w:type="spellEnd"/>
-      <w:r>
-        <w:t>.</w:t>
+        <w:t>It updates MachineStatus-&gt;MachineStaus to MS_cookingPaused.</w:t>
       </w:r>
     </w:p>
     <w:p>
@@ -699,15 +578,7 @@
         </w:rPr>
       </w:pPr>
       <w:r>
-        <w:t xml:space="preserve">The Machine Status is Furtherly changes to </w:t>
-      </w:r>
-      <w:proofErr w:type="gramStart"/>
-      <w:r>
-        <w:t>The</w:t>
-      </w:r>
-      <w:proofErr w:type="gramEnd"/>
-      <w:r>
-        <w:t xml:space="preserve"> cooking Process or Washing Process mode.</w:t>
+        <w:t>The Machine Status is Furtherly changes to The cooking Process or Washing Process mode.</w:t>
       </w:r>
     </w:p>
     <w:sectPr>

</xml_diff>